<commit_message>
Converting Word documents to MarkDown: "Circle Language Spec Ideas": Manually checking differences between rendered MarkDown and Word document. Last checks if markup looks ok.
</commit_message>
<xml_diff>
--- a/2. Future/Main Project/4. Circle Language Spec Ideas.docx
+++ b/2. Future/Main Project/4. Circle Language Spec Ideas.docx
@@ -1,6 +1,6 @@
 
 <file path=word/document.xml><?xml version="1.0" encoding="utf-8"?>
-<w:document xmlns:wpc="http://schemas.microsoft.com/office/word/2010/wordprocessingCanvas" xmlns:cx="http://schemas.microsoft.com/office/drawing/2014/chartex" xmlns:cx1="http://schemas.microsoft.com/office/drawing/2015/9/8/chartex" xmlns:cx2="http://schemas.microsoft.com/office/drawing/2015/10/21/chartex" xmlns:cx3="http://schemas.microsoft.com/office/drawing/2016/5/9/chartex" xmlns:cx4="http://schemas.microsoft.com/office/drawing/2016/5/10/chartex" xmlns:cx5="http://schemas.microsoft.com/office/drawing/2016/5/11/chartex" xmlns:cx6="http://schemas.microsoft.com/office/drawing/2016/5/12/chartex" xmlns:cx7="http://schemas.microsoft.com/office/drawing/2016/5/13/chartex" xmlns:cx8="http://schemas.microsoft.com/office/drawing/2016/5/14/chartex" xmlns:mc="http://schemas.openxmlformats.org/markup-compatibility/2006" xmlns:aink="http://schemas.microsoft.com/office/drawing/2016/ink" xmlns:am3d="http://schemas.microsoft.com/office/drawing/2017/model3d" xmlns:o="urn:schemas-microsoft-com:office:office" xmlns:r="http://schemas.openxmlformats.org/officeDocument/2006/relationships" xmlns:m="http://schemas.openxmlformats.org/officeDocument/2006/math" xmlns:v="urn:schemas-microsoft-com:vml" xmlns:wp14="http://schemas.microsoft.com/office/word/2010/wordprocessingDrawing" xmlns:wp="http://schemas.openxmlformats.org/drawingml/2006/wordprocessingDrawing" xmlns:w10="urn:schemas-microsoft-com:office:word" xmlns:w="http://schemas.openxmlformats.org/wordprocessingml/2006/main" xmlns:w14="http://schemas.microsoft.com/office/word/2010/wordml" xmlns:w15="http://schemas.microsoft.com/office/word/2012/wordml" xmlns:w16cid="http://schemas.microsoft.com/office/word/2016/wordml/cid" xmlns:w16se="http://schemas.microsoft.com/office/word/2015/wordml/symex" xmlns:wpg="http://schemas.microsoft.com/office/word/2010/wordprocessingGroup" xmlns:wpi="http://schemas.microsoft.com/office/word/2010/wordprocessingInk" xmlns:wne="http://schemas.microsoft.com/office/word/2006/wordml" xmlns:wps="http://schemas.microsoft.com/office/word/2010/wordprocessingShape" mc:Ignorable="w14 w15 w16se w16cid wp14">
+<w:document xmlns:wpc="http://schemas.microsoft.com/office/word/2010/wordprocessingCanvas" xmlns:cx="http://schemas.microsoft.com/office/drawing/2014/chartex" xmlns:cx1="http://schemas.microsoft.com/office/drawing/2015/9/8/chartex" xmlns:cx2="http://schemas.microsoft.com/office/drawing/2015/10/21/chartex" xmlns:cx3="http://schemas.microsoft.com/office/drawing/2016/5/9/chartex" xmlns:cx4="http://schemas.microsoft.com/office/drawing/2016/5/10/chartex" xmlns:cx5="http://schemas.microsoft.com/office/drawing/2016/5/11/chartex" xmlns:cx6="http://schemas.microsoft.com/office/drawing/2016/5/12/chartex" xmlns:cx7="http://schemas.microsoft.com/office/drawing/2016/5/13/chartex" xmlns:cx8="http://schemas.microsoft.com/office/drawing/2016/5/14/chartex" xmlns:mc="http://schemas.openxmlformats.org/markup-compatibility/2006" xmlns:aink="http://schemas.microsoft.com/office/drawing/2016/ink" xmlns:am3d="http://schemas.microsoft.com/office/drawing/2017/model3d" xmlns:o="urn:schemas-microsoft-com:office:office" xmlns:r="http://schemas.openxmlformats.org/officeDocument/2006/relationships" xmlns:m="http://schemas.openxmlformats.org/officeDocument/2006/math" xmlns:v="urn:schemas-microsoft-com:vml" xmlns:wp14="http://schemas.microsoft.com/office/word/2010/wordprocessingDrawing" xmlns:wp="http://schemas.openxmlformats.org/drawingml/2006/wordprocessingDrawing" xmlns:w10="urn:schemas-microsoft-com:office:word" xmlns:w="http://schemas.openxmlformats.org/wordprocessingml/2006/main" xmlns:w14="http://schemas.microsoft.com/office/word/2010/wordml" xmlns:w15="http://schemas.microsoft.com/office/word/2012/wordml" xmlns:w16cex="http://schemas.microsoft.com/office/word/2018/wordml/cex" xmlns:w16cid="http://schemas.microsoft.com/office/word/2016/wordml/cid" xmlns:w16="http://schemas.microsoft.com/office/word/2018/wordml" xmlns:w16se="http://schemas.microsoft.com/office/word/2015/wordml/symex" xmlns:wpg="http://schemas.microsoft.com/office/word/2010/wordprocessingGroup" xmlns:wpi="http://schemas.microsoft.com/office/word/2010/wordprocessingInk" xmlns:wne="http://schemas.microsoft.com/office/word/2006/wordml" xmlns:wps="http://schemas.microsoft.com/office/word/2010/wordprocessingShape" mc:Ignorable="w14 w15 w16se w16cid w16 w16cex wp14">
   <w:background w:color="000000"/>
   <w:body>
     <w:tbl>
@@ -37,7 +37,7 @@
               <w:pStyle w:val="Heading1"/>
             </w:pPr>
             <w:r>
-              <w:t>Circle Language Spec</w:t>
+              <w:t>Circle Language Spec Plans</w:t>
             </w:r>
           </w:p>
         </w:tc>
@@ -285,7 +285,11 @@
       </w:r>
     </w:p>
     <w:p/>
-    <w:p/>
+    <w:p>
+      <w:r>
+        <w:t>-----</w:t>
+      </w:r>
+    </w:p>
     <w:p/>
     <w:p>
       <w:r>
@@ -313,6 +317,11 @@
       </w:r>
     </w:p>
     <w:p/>
+    <w:p>
+      <w:r>
+        <w:t>-----</w:t>
+      </w:r>
+    </w:p>
     <w:p/>
     <w:p>
       <w:r>
@@ -339,6 +348,11 @@
       </w:r>
     </w:p>
     <w:p/>
+    <w:p>
+      <w:r>
+        <w:t>-----</w:t>
+      </w:r>
+    </w:p>
     <w:p/>
     <w:p>
       <w:r>
@@ -368,948 +382,458 @@
         <w:t>O</w:t>
       </w:r>
       <w:r>
-        <w:t xml:space="preserve">p </w:t>
-      </w:r>
-      <w:proofErr w:type="spellStart"/>
-      <w:r>
-        <w:t>veel</w:t>
-      </w:r>
-      <w:proofErr w:type="spellEnd"/>
+        <w:t xml:space="preserve">p veel plekken ontbreekt de uitleg van de toepassing. Het lijkt alsof als ik de theorie op papier heb, ik de toepassing maar uitwis. Introduction gaat helemaal over de toepassing. Objects Basics en Procedure Basics daar is de toepassing compleet zoek. Access Control daarbij is de toepassing ook helemaal zoek. Waarom heb je dat soort access controllers? Waarom moet je global access hebben en waarom clause access? In Lines lijk ik nu wel wat meer voorbeelden te behandelen, maar alleen maar omdat ik er aan werk. Als ik dit nu niet op zou hebben gemerkt zou ik straks een theorie hebben geformuleerd in lines en de toepassing weggeveegd. Ik </w:t>
+      </w:r>
+      <w:r>
+        <w:t xml:space="preserve">wil </w:t>
+      </w:r>
+      <w:r>
+        <w:t xml:space="preserve">meer de theorie en toepassing combineren. </w:t>
+      </w:r>
+      <w:r>
+        <w:t>J</w:t>
+      </w:r>
+      <w:r>
+        <w:t xml:space="preserve">e </w:t>
+      </w:r>
+      <w:r>
+        <w:t xml:space="preserve">wil </w:t>
+      </w:r>
+      <w:r>
+        <w:t xml:space="preserve">een theorie vormen, en uiteindelijk </w:t>
+      </w:r>
+      <w:r>
+        <w:t>wil</w:t>
+      </w:r>
+      <w:r>
+        <w:t xml:space="preserve"> je de theorie apart op papier hebben, maar na het vormen van de thoerie is uitleggen van de toepassing niet opeen</w:t>
+      </w:r>
+      <w:r>
+        <w:t>s</w:t>
+      </w:r>
+      <w:r>
+        <w:t xml:space="preserve"> onbelangrijk. Dit </w:t>
+      </w:r>
+      <w:r>
+        <w:t xml:space="preserve">zie ik ook wel eens </w:t>
+      </w:r>
+      <w:r>
+        <w:t>in boeken. Ze komen met de theorie en de voorbeelden ervan zijn achter wege gelaten.</w:t>
+      </w:r>
+      <w:r>
+        <w:t xml:space="preserve"> [Dan blijf je </w:t>
+      </w:r>
+      <w:r>
+        <w:t xml:space="preserve">misschien met </w:t>
+      </w:r>
+      <w:r>
+        <w:t xml:space="preserve">vragen </w:t>
+      </w:r>
+      <w:r>
+        <w:t>zitten</w:t>
+      </w:r>
+      <w:r>
+        <w:t>,</w:t>
+      </w:r>
       <w:r>
         <w:t xml:space="preserve"> </w:t>
       </w:r>
-      <w:proofErr w:type="spellStart"/>
-      <w:r>
-        <w:t>plekken</w:t>
-      </w:r>
-      <w:proofErr w:type="spellEnd"/>
-      <w:r>
+      <w:r>
+        <w:t>bijvoorbeeld</w:t>
+      </w:r>
+      <w:r>
+        <w:t xml:space="preserve">: "Waarom </w:t>
+      </w:r>
+      <w:r>
+        <w:t xml:space="preserve">is </w:t>
+      </w:r>
+      <w:r>
+        <w:t>dit</w:t>
+      </w:r>
+      <w:r>
+        <w:t xml:space="preserve"> er</w:t>
+      </w:r>
+      <w:r>
+        <w:t>? Wat kun je ermee?"]</w:t>
+      </w:r>
+    </w:p>
+    <w:p/>
+    <w:p>
+      <w:r>
+        <w:t>JJ</w:t>
+      </w:r>
+    </w:p>
+    <w:p>
+      <w:pPr>
+        <w:rPr>
+          <w:lang w:val="nl-NL"/>
+        </w:rPr>
+      </w:pPr>
+    </w:p>
+    <w:p>
+      <w:pPr>
+        <w:rPr>
+          <w:lang w:val="nl-NL"/>
+        </w:rPr>
+      </w:pPr>
+      <w:r>
+        <w:rPr>
+          <w:lang w:val="nl-NL"/>
+        </w:rPr>
+        <w:t>-----</w:t>
+      </w:r>
+    </w:p>
+    <w:p>
+      <w:pPr>
+        <w:rPr>
+          <w:lang w:val="nl-NL"/>
+        </w:rPr>
+      </w:pPr>
+    </w:p>
+    <w:p>
+      <w:pPr>
+        <w:rPr>
+          <w:lang w:val="nl-NL"/>
+        </w:rPr>
+      </w:pPr>
+      <w:r>
+        <w:rPr>
+          <w:lang w:val="nl-NL"/>
+        </w:rPr>
+        <w:t>Circle Language Spec</w:t>
+      </w:r>
+      <w:r>
+        <w:rPr>
+          <w:lang w:val="nl-NL"/>
+        </w:rPr>
+        <w:t>,</w:t>
+      </w:r>
+    </w:p>
+    <w:p>
+      <w:pPr>
+        <w:rPr>
+          <w:lang w:val="nl-NL"/>
+        </w:rPr>
+      </w:pPr>
+      <w:r>
+        <w:rPr>
+          <w:lang w:val="nl-NL"/>
+        </w:rPr>
+        <w:t>2009-04-20</w:t>
+      </w:r>
+    </w:p>
+    <w:p>
+      <w:pPr>
+        <w:rPr>
+          <w:lang w:val="nl-NL"/>
+        </w:rPr>
+      </w:pPr>
+      <w:r>
+        <w:rPr>
+          <w:lang w:val="nl-NL"/>
+        </w:rPr>
         <w:t xml:space="preserve"> </w:t>
       </w:r>
-      <w:proofErr w:type="spellStart"/>
-      <w:r>
-        <w:t>ontbreekt</w:t>
-      </w:r>
-      <w:proofErr w:type="spellEnd"/>
-      <w:r>
-        <w:t xml:space="preserve"> de </w:t>
-      </w:r>
-      <w:proofErr w:type="spellStart"/>
-      <w:r>
-        <w:t>uitleg</w:t>
-      </w:r>
-      <w:proofErr w:type="spellEnd"/>
-      <w:r>
-        <w:t xml:space="preserve"> van de </w:t>
-      </w:r>
-      <w:proofErr w:type="spellStart"/>
-      <w:r>
-        <w:t>toepassing</w:t>
-      </w:r>
-      <w:proofErr w:type="spellEnd"/>
-      <w:r>
-        <w:t xml:space="preserve">. Het </w:t>
-      </w:r>
-      <w:proofErr w:type="spellStart"/>
-      <w:r>
-        <w:t>lijkt</w:t>
-      </w:r>
-      <w:proofErr w:type="spellEnd"/>
-      <w:r>
+    </w:p>
+    <w:p>
+      <w:pPr>
+        <w:rPr>
+          <w:lang w:val="nl-NL"/>
+        </w:rPr>
+      </w:pPr>
+      <w:r>
+        <w:rPr>
+          <w:lang w:val="nl-NL"/>
+        </w:rPr>
+        <w:t>Als ik code van een ander analyseer op het werk,</w:t>
+      </w:r>
+      <w:r>
+        <w:rPr>
+          <w:lang w:val="nl-NL"/>
+        </w:rPr>
         <w:t xml:space="preserve"> </w:t>
       </w:r>
-      <w:proofErr w:type="spellStart"/>
-      <w:r>
-        <w:t>alsof</w:t>
-      </w:r>
-      <w:proofErr w:type="spellEnd"/>
-      <w:r>
+      <w:r>
+        <w:rPr>
+          <w:lang w:val="nl-NL"/>
+        </w:rPr>
+        <w:t>krijg ik weer die oude nervositeit terug,</w:t>
+      </w:r>
+      <w:r>
+        <w:rPr>
+          <w:lang w:val="nl-NL"/>
+        </w:rPr>
         <w:t xml:space="preserve"> </w:t>
       </w:r>
-      <w:proofErr w:type="spellStart"/>
-      <w:r>
-        <w:t>als</w:t>
-      </w:r>
-      <w:proofErr w:type="spellEnd"/>
-      <w:r>
+      <w:r>
+        <w:rPr>
+          <w:lang w:val="nl-NL"/>
+        </w:rPr>
+        <w:t>van 3 projecten verder willen zijn met mijn eigen programmeertaal.</w:t>
+      </w:r>
+    </w:p>
+    <w:p>
+      <w:pPr>
+        <w:rPr>
+          <w:lang w:val="nl-NL"/>
+        </w:rPr>
+      </w:pPr>
+      <w:r>
+        <w:rPr>
+          <w:lang w:val="nl-NL"/>
+        </w:rPr>
         <w:t xml:space="preserve"> </w:t>
       </w:r>
-      <w:proofErr w:type="spellStart"/>
-      <w:r>
-        <w:t>ik</w:t>
-      </w:r>
-      <w:proofErr w:type="spellEnd"/>
-      <w:r>
-        <w:t xml:space="preserve"> de </w:t>
-      </w:r>
-      <w:proofErr w:type="spellStart"/>
-      <w:r>
-        <w:t>theorie</w:t>
-      </w:r>
-      <w:proofErr w:type="spellEnd"/>
-      <w:r>
-        <w:t xml:space="preserve"> op papier </w:t>
-      </w:r>
-      <w:proofErr w:type="spellStart"/>
-      <w:r>
-        <w:t>heb</w:t>
-      </w:r>
-      <w:proofErr w:type="spellEnd"/>
-      <w:r>
-        <w:t xml:space="preserve">, </w:t>
-      </w:r>
-      <w:proofErr w:type="spellStart"/>
-      <w:r>
-        <w:t>ik</w:t>
-      </w:r>
-      <w:proofErr w:type="spellEnd"/>
-      <w:r>
-        <w:t xml:space="preserve"> de </w:t>
-      </w:r>
-      <w:proofErr w:type="spellStart"/>
-      <w:r>
-        <w:t>toepassing</w:t>
-      </w:r>
-      <w:proofErr w:type="spellEnd"/>
-      <w:r>
-        <w:t xml:space="preserve"> maar </w:t>
-      </w:r>
-      <w:proofErr w:type="spellStart"/>
-      <w:r>
-        <w:t>uitwis</w:t>
-      </w:r>
-      <w:proofErr w:type="spellEnd"/>
-      <w:r>
-        <w:t xml:space="preserve">. Introduction </w:t>
-      </w:r>
-      <w:proofErr w:type="spellStart"/>
-      <w:r>
-        <w:t>gaat</w:t>
-      </w:r>
-      <w:proofErr w:type="spellEnd"/>
+    </w:p>
+    <w:p>
+      <w:r>
+        <w:t>JJ</w:t>
+      </w:r>
+    </w:p>
+    <w:p/>
+    <w:p>
+      <w:r>
+        <w:t>-----</w:t>
+      </w:r>
+    </w:p>
+    <w:p/>
+    <w:p>
+      <w:r>
+        <w:t xml:space="preserve">Circle Language </w:t>
+      </w:r>
+      <w:r>
+        <w:t>Spec</w:t>
+      </w:r>
+      <w:r>
+        <w:t>,</w:t>
+      </w:r>
+    </w:p>
+    <w:p/>
+    <w:p>
+      <w:r>
+        <w:t>Possible h</w:t>
+      </w:r>
+      <w:r>
+        <w:t>azards of the reader losing faith in you:</w:t>
+      </w:r>
+    </w:p>
+    <w:p/>
+    <w:p>
+      <w:r>
+        <w:t xml:space="preserve">- </w:t>
+      </w:r>
+      <w:r>
+        <w:t>D</w:t>
+      </w:r>
+      <w:r>
+        <w:t>ocumentation too difficult</w:t>
+      </w:r>
+      <w:r>
+        <w:t>.</w:t>
+      </w:r>
+    </w:p>
+    <w:p>
+      <w:r>
+        <w:t xml:space="preserve">- </w:t>
+      </w:r>
+      <w:r>
+        <w:t>D</w:t>
+      </w:r>
+      <w:r>
+        <w:t>isbelief: this can not work</w:t>
+      </w:r>
+      <w:r>
+        <w:t>.</w:t>
+      </w:r>
+    </w:p>
+    <w:p>
+      <w:r>
+        <w:t xml:space="preserve">- </w:t>
+      </w:r>
+      <w:r>
+        <w:t>D</w:t>
+      </w:r>
+      <w:r>
+        <w:t>isbelief: this is not handy</w:t>
+      </w:r>
+      <w:r>
+        <w:t>.</w:t>
+      </w:r>
+    </w:p>
+    <w:p>
+      <w:r>
+        <w:t xml:space="preserve">- </w:t>
+      </w:r>
+      <w:r>
+        <w:t>D</w:t>
+      </w:r>
+      <w:r>
+        <w:t>isinterest (does not grab the attention)</w:t>
+      </w:r>
+      <w:r>
+        <w:t>.</w:t>
+      </w:r>
+    </w:p>
+    <w:p/>
+    <w:p>
+      <w:r>
+        <w:t>JJ</w:t>
+      </w:r>
+    </w:p>
+    <w:p/>
+    <w:p>
+      <w:r>
+        <w:t>-----</w:t>
+      </w:r>
+    </w:p>
+    <w:p/>
+    <w:p>
+      <w:r>
+        <w:t xml:space="preserve">Circle </w:t>
+      </w:r>
+      <w:r>
+        <w:t xml:space="preserve">Language </w:t>
+      </w:r>
+      <w:r>
+        <w:t>Spec</w:t>
+      </w:r>
+      <w:r>
+        <w:t>,</w:t>
+      </w:r>
+    </w:p>
+    <w:p>
+      <w:r>
+        <w:t>2009-06-22</w:t>
+      </w:r>
+    </w:p>
+    <w:p>
       <w:r>
         <w:t xml:space="preserve"> </w:t>
       </w:r>
-      <w:proofErr w:type="spellStart"/>
-      <w:r>
-        <w:t>helemaal</w:t>
-      </w:r>
-      <w:proofErr w:type="spellEnd"/>
-      <w:r>
-        <w:t xml:space="preserve"> over de </w:t>
-      </w:r>
-      <w:proofErr w:type="spellStart"/>
-      <w:r>
-        <w:t>toepassing</w:t>
-      </w:r>
-      <w:proofErr w:type="spellEnd"/>
-      <w:r>
-        <w:t xml:space="preserve">. Objects Basics </w:t>
-      </w:r>
-      <w:proofErr w:type="spellStart"/>
-      <w:r>
-        <w:t>en</w:t>
-      </w:r>
-      <w:proofErr w:type="spellEnd"/>
-      <w:r>
-        <w:t xml:space="preserve"> Procedure Basics </w:t>
-      </w:r>
-      <w:proofErr w:type="spellStart"/>
-      <w:r>
-        <w:t>daar</w:t>
-      </w:r>
-      <w:proofErr w:type="spellEnd"/>
-      <w:r>
-        <w:t xml:space="preserve"> is de </w:t>
-      </w:r>
-      <w:proofErr w:type="spellStart"/>
-      <w:r>
-        <w:t>toepassing</w:t>
-      </w:r>
-      <w:proofErr w:type="spellEnd"/>
+    </w:p>
+    <w:p>
+      <w:r>
+        <w:t xml:space="preserve">At the end of the project, you </w:t>
+      </w:r>
+      <w:r>
+        <w:t xml:space="preserve">might want to </w:t>
+      </w:r>
+      <w:r>
+        <w:t>do a spelling check</w:t>
+      </w:r>
       <w:r>
         <w:t xml:space="preserve"> </w:t>
       </w:r>
-      <w:proofErr w:type="spellStart"/>
-      <w:r>
-        <w:t>compleet</w:t>
-      </w:r>
-      <w:proofErr w:type="spellEnd"/>
+      <w:r>
+        <w:t xml:space="preserve">and also a grammar check. </w:t>
+      </w:r>
+      <w:r>
+        <w:t>Sometimes you make a mistake</w:t>
+      </w:r>
+      <w:r>
+        <w:t>.</w:t>
+      </w:r>
       <w:r>
         <w:t xml:space="preserve"> </w:t>
       </w:r>
-      <w:proofErr w:type="spellStart"/>
-      <w:r>
-        <w:t>zoek</w:t>
-      </w:r>
-      <w:proofErr w:type="spellEnd"/>
-      <w:r>
-        <w:t xml:space="preserve">. Access Control </w:t>
-      </w:r>
-      <w:proofErr w:type="spellStart"/>
-      <w:r>
-        <w:t>daarbij</w:t>
-      </w:r>
-      <w:proofErr w:type="spellEnd"/>
-      <w:r>
-        <w:t xml:space="preserve"> is de </w:t>
-      </w:r>
-      <w:proofErr w:type="spellStart"/>
-      <w:r>
-        <w:t>toepassing</w:t>
-      </w:r>
-      <w:proofErr w:type="spellEnd"/>
+      <w:r>
+        <w:t xml:space="preserve">When Word suggests a grammar correction </w:t>
+      </w:r>
+      <w:r>
+        <w:t xml:space="preserve">maybe </w:t>
+      </w:r>
+      <w:r>
+        <w:t>verify,</w:t>
+      </w:r>
       <w:r>
         <w:t xml:space="preserve"> </w:t>
       </w:r>
-      <w:proofErr w:type="spellStart"/>
-      <w:r>
-        <w:t>ook</w:t>
-      </w:r>
-      <w:proofErr w:type="spellEnd"/>
+      <w:r>
+        <w:t>that the program is right, and that that is the actual grammar rule.</w:t>
+      </w:r>
+    </w:p>
+    <w:p>
       <w:r>
         <w:t xml:space="preserve"> </w:t>
       </w:r>
-      <w:proofErr w:type="spellStart"/>
-      <w:r>
-        <w:t>helemaal</w:t>
-      </w:r>
-      <w:proofErr w:type="spellEnd"/>
+    </w:p>
+    <w:p>
+      <w:r>
+        <w:t>JJ</w:t>
+      </w:r>
+    </w:p>
+    <w:p>
       <w:r>
         <w:t xml:space="preserve"> </w:t>
       </w:r>
-      <w:proofErr w:type="spellStart"/>
-      <w:r>
-        <w:t>zoek</w:t>
-      </w:r>
-      <w:proofErr w:type="spellEnd"/>
-      <w:r>
-        <w:t xml:space="preserve">. </w:t>
-      </w:r>
-      <w:proofErr w:type="spellStart"/>
-      <w:r>
-        <w:t>Waarom</w:t>
-      </w:r>
-      <w:proofErr w:type="spellEnd"/>
+    </w:p>
+    <w:p>
+      <w:pPr>
+        <w:rPr>
+          <w:iCs/>
+        </w:rPr>
+      </w:pPr>
+      <w:r>
+        <w:rPr>
+          <w:iCs/>
+        </w:rPr>
+        <w:t>-----</w:t>
+      </w:r>
+    </w:p>
+    <w:p>
+      <w:pPr>
+        <w:rPr>
+          <w:iCs/>
+        </w:rPr>
+      </w:pPr>
+    </w:p>
+    <w:p>
+      <w:r>
+        <w:t xml:space="preserve">Circle </w:t>
+      </w:r>
+      <w:r>
+        <w:t xml:space="preserve">Language </w:t>
+      </w:r>
+      <w:r>
+        <w:t>Spec</w:t>
+      </w:r>
+      <w:r>
+        <w:t>,</w:t>
+      </w:r>
+    </w:p>
+    <w:p>
+      <w:r>
+        <w:t>2009-08-26</w:t>
+      </w:r>
+    </w:p>
+    <w:p/>
+    <w:p>
+      <w:r>
+        <w:t>Perhaps eventually make a separate Pointer-to-Pointer chapter,</w:t>
+      </w:r>
       <w:r>
         <w:t xml:space="preserve"> </w:t>
       </w:r>
-      <w:proofErr w:type="spellStart"/>
-      <w:r>
-        <w:t>heb</w:t>
-      </w:r>
-      <w:proofErr w:type="spellEnd"/>
-      <w:r>
-        <w:t xml:space="preserve"> je </w:t>
-      </w:r>
-      <w:proofErr w:type="spellStart"/>
-      <w:r>
-        <w:t>dat</w:t>
-      </w:r>
-      <w:proofErr w:type="spellEnd"/>
+      <w:r>
+        <w:t>to which you move everything about pointers-to-pointers.</w:t>
+      </w:r>
       <w:r>
         <w:t xml:space="preserve"> </w:t>
       </w:r>
-      <w:proofErr w:type="spellStart"/>
-      <w:r>
-        <w:t>soort</w:t>
-      </w:r>
-      <w:proofErr w:type="spellEnd"/>
-      <w:r>
-        <w:t xml:space="preserve"> access controllers? </w:t>
-      </w:r>
-      <w:proofErr w:type="spellStart"/>
-      <w:r>
-        <w:t>Waarom</w:t>
-      </w:r>
-      <w:proofErr w:type="spellEnd"/>
+      <w:r>
+        <w:t xml:space="preserve">But for now you </w:t>
+      </w:r>
+      <w:r>
+        <w:t xml:space="preserve">might </w:t>
+      </w:r>
+      <w:r>
+        <w:t>have to consider pointers-to-pointers every time you</w:t>
+      </w:r>
       <w:r>
         <w:t xml:space="preserve"> </w:t>
       </w:r>
-      <w:proofErr w:type="spellStart"/>
-      <w:r>
-        <w:t>moet</w:t>
-      </w:r>
-      <w:proofErr w:type="spellEnd"/>
-      <w:r>
-        <w:t xml:space="preserve"> je global access </w:t>
-      </w:r>
-      <w:proofErr w:type="spellStart"/>
-      <w:r>
-        <w:t>hebben</w:t>
-      </w:r>
-      <w:proofErr w:type="spellEnd"/>
-      <w:r>
-        <w:t xml:space="preserve"> </w:t>
-      </w:r>
-      <w:proofErr w:type="spellStart"/>
-      <w:r>
-        <w:t>en</w:t>
-      </w:r>
-      <w:proofErr w:type="spellEnd"/>
-      <w:r>
-        <w:t xml:space="preserve"> </w:t>
-      </w:r>
-      <w:proofErr w:type="spellStart"/>
-      <w:r>
-        <w:t>waarom</w:t>
-      </w:r>
-      <w:proofErr w:type="spellEnd"/>
-      <w:r>
-        <w:t xml:space="preserve"> clause access? In Lines </w:t>
-      </w:r>
-      <w:proofErr w:type="spellStart"/>
-      <w:r>
-        <w:t>lijk</w:t>
-      </w:r>
-      <w:proofErr w:type="spellEnd"/>
-      <w:r>
-        <w:t xml:space="preserve"> </w:t>
-      </w:r>
-      <w:proofErr w:type="spellStart"/>
-      <w:r>
-        <w:t>ik</w:t>
-      </w:r>
-      <w:proofErr w:type="spellEnd"/>
-      <w:r>
-        <w:t xml:space="preserve"> nu </w:t>
-      </w:r>
-      <w:proofErr w:type="spellStart"/>
-      <w:r>
-        <w:t>wel</w:t>
-      </w:r>
-      <w:proofErr w:type="spellEnd"/>
-      <w:r>
-        <w:t xml:space="preserve"> wat </w:t>
-      </w:r>
-      <w:proofErr w:type="spellStart"/>
-      <w:r>
-        <w:t>meer</w:t>
-      </w:r>
-      <w:proofErr w:type="spellEnd"/>
-      <w:r>
-        <w:t xml:space="preserve"> </w:t>
-      </w:r>
-      <w:proofErr w:type="spellStart"/>
-      <w:r>
-        <w:t>voorbeelden</w:t>
-      </w:r>
-      <w:proofErr w:type="spellEnd"/>
-      <w:r>
-        <w:t xml:space="preserve"> </w:t>
-      </w:r>
-      <w:proofErr w:type="spellStart"/>
-      <w:r>
-        <w:t>te</w:t>
-      </w:r>
-      <w:proofErr w:type="spellEnd"/>
-      <w:r>
-        <w:t xml:space="preserve"> </w:t>
-      </w:r>
-      <w:proofErr w:type="spellStart"/>
-      <w:r>
-        <w:t>behandelen</w:t>
-      </w:r>
-      <w:proofErr w:type="spellEnd"/>
-      <w:r>
-        <w:t xml:space="preserve">, maar </w:t>
-      </w:r>
-      <w:proofErr w:type="spellStart"/>
-      <w:r>
-        <w:t>alleen</w:t>
-      </w:r>
-      <w:proofErr w:type="spellEnd"/>
-      <w:r>
-        <w:t xml:space="preserve"> maar </w:t>
-      </w:r>
-      <w:proofErr w:type="spellStart"/>
-      <w:r>
-        <w:t>omdat</w:t>
-      </w:r>
-      <w:proofErr w:type="spellEnd"/>
-      <w:r>
-        <w:t xml:space="preserve"> </w:t>
-      </w:r>
-      <w:proofErr w:type="spellStart"/>
-      <w:r>
-        <w:t>ik</w:t>
-      </w:r>
-      <w:proofErr w:type="spellEnd"/>
-      <w:r>
-        <w:t xml:space="preserve"> </w:t>
-      </w:r>
-      <w:proofErr w:type="spellStart"/>
-      <w:r>
-        <w:t>er</w:t>
-      </w:r>
-      <w:proofErr w:type="spellEnd"/>
-      <w:r>
-        <w:t xml:space="preserve"> </w:t>
-      </w:r>
-      <w:proofErr w:type="spellStart"/>
-      <w:r>
-        <w:t>aan</w:t>
-      </w:r>
-      <w:proofErr w:type="spellEnd"/>
-      <w:r>
-        <w:t xml:space="preserve"> </w:t>
-      </w:r>
-      <w:proofErr w:type="spellStart"/>
-      <w:r>
-        <w:t>werk</w:t>
-      </w:r>
-      <w:proofErr w:type="spellEnd"/>
-      <w:r>
-        <w:t xml:space="preserve">. </w:t>
-      </w:r>
-      <w:proofErr w:type="spellStart"/>
-      <w:r>
-        <w:t>Als</w:t>
-      </w:r>
-      <w:proofErr w:type="spellEnd"/>
-      <w:r>
-        <w:t xml:space="preserve"> </w:t>
-      </w:r>
-      <w:proofErr w:type="spellStart"/>
-      <w:r>
-        <w:t>ik</w:t>
-      </w:r>
-      <w:proofErr w:type="spellEnd"/>
-      <w:r>
-        <w:t xml:space="preserve"> </w:t>
-      </w:r>
-      <w:proofErr w:type="spellStart"/>
-      <w:r>
-        <w:t>dit</w:t>
-      </w:r>
-      <w:proofErr w:type="spellEnd"/>
-      <w:r>
-        <w:t xml:space="preserve"> nu </w:t>
-      </w:r>
-      <w:proofErr w:type="spellStart"/>
-      <w:r>
-        <w:t>niet</w:t>
-      </w:r>
-      <w:proofErr w:type="spellEnd"/>
-      <w:r>
-        <w:t xml:space="preserve"> op </w:t>
-      </w:r>
-      <w:proofErr w:type="spellStart"/>
-      <w:r>
-        <w:t>zou</w:t>
-      </w:r>
-      <w:proofErr w:type="spellEnd"/>
-      <w:r>
-        <w:t xml:space="preserve"> </w:t>
-      </w:r>
-      <w:proofErr w:type="spellStart"/>
-      <w:r>
-        <w:t>hebben</w:t>
-      </w:r>
-      <w:proofErr w:type="spellEnd"/>
-      <w:r>
-        <w:t xml:space="preserve"> </w:t>
-      </w:r>
-      <w:proofErr w:type="spellStart"/>
-      <w:r>
-        <w:t>gemerkt</w:t>
-      </w:r>
-      <w:proofErr w:type="spellEnd"/>
-      <w:r>
-        <w:t xml:space="preserve"> </w:t>
-      </w:r>
-      <w:proofErr w:type="spellStart"/>
-      <w:r>
-        <w:t>zou</w:t>
-      </w:r>
-      <w:proofErr w:type="spellEnd"/>
-      <w:r>
-        <w:t xml:space="preserve"> </w:t>
-      </w:r>
-      <w:proofErr w:type="spellStart"/>
-      <w:r>
-        <w:t>ik</w:t>
-      </w:r>
-      <w:proofErr w:type="spellEnd"/>
-      <w:r>
-        <w:t xml:space="preserve"> </w:t>
-      </w:r>
-      <w:proofErr w:type="spellStart"/>
-      <w:r>
-        <w:t>straks</w:t>
-      </w:r>
-      <w:proofErr w:type="spellEnd"/>
-      <w:r>
-        <w:t xml:space="preserve"> </w:t>
-      </w:r>
-      <w:proofErr w:type="spellStart"/>
-      <w:r>
-        <w:t>een</w:t>
-      </w:r>
-      <w:proofErr w:type="spellEnd"/>
-      <w:r>
-        <w:t xml:space="preserve"> </w:t>
-      </w:r>
-      <w:proofErr w:type="spellStart"/>
-      <w:r>
-        <w:t>theorie</w:t>
-      </w:r>
-      <w:proofErr w:type="spellEnd"/>
-      <w:r>
-        <w:t xml:space="preserve"> </w:t>
-      </w:r>
-      <w:proofErr w:type="spellStart"/>
-      <w:r>
-        <w:t>hebben</w:t>
-      </w:r>
-      <w:proofErr w:type="spellEnd"/>
-      <w:r>
-        <w:t xml:space="preserve"> </w:t>
-      </w:r>
-      <w:proofErr w:type="spellStart"/>
-      <w:r>
-        <w:t>geformuleerd</w:t>
-      </w:r>
-      <w:proofErr w:type="spellEnd"/>
-      <w:r>
-        <w:t xml:space="preserve"> in lines </w:t>
-      </w:r>
-      <w:proofErr w:type="spellStart"/>
-      <w:r>
-        <w:t>en</w:t>
-      </w:r>
-      <w:proofErr w:type="spellEnd"/>
-      <w:r>
-        <w:t xml:space="preserve"> de </w:t>
-      </w:r>
-      <w:proofErr w:type="spellStart"/>
-      <w:r>
-        <w:t>toepassing</w:t>
-      </w:r>
-      <w:proofErr w:type="spellEnd"/>
-      <w:r>
-        <w:t xml:space="preserve"> </w:t>
-      </w:r>
-      <w:proofErr w:type="spellStart"/>
-      <w:r>
-        <w:t>weggeveegd</w:t>
-      </w:r>
-      <w:proofErr w:type="spellEnd"/>
-      <w:r>
-        <w:t xml:space="preserve">. </w:t>
-      </w:r>
-      <w:proofErr w:type="spellStart"/>
-      <w:r>
-        <w:t>Ik</w:t>
-      </w:r>
-      <w:proofErr w:type="spellEnd"/>
-      <w:r>
-        <w:t xml:space="preserve"> </w:t>
-      </w:r>
-      <w:proofErr w:type="spellStart"/>
-      <w:r>
-        <w:t>wil</w:t>
-      </w:r>
-      <w:proofErr w:type="spellEnd"/>
-      <w:r>
-        <w:t xml:space="preserve"> </w:t>
-      </w:r>
-      <w:proofErr w:type="spellStart"/>
-      <w:r>
-        <w:t>meer</w:t>
-      </w:r>
-      <w:proofErr w:type="spellEnd"/>
-      <w:r>
-        <w:t xml:space="preserve"> de </w:t>
-      </w:r>
-      <w:proofErr w:type="spellStart"/>
-      <w:r>
-        <w:t>theorie</w:t>
-      </w:r>
-      <w:proofErr w:type="spellEnd"/>
-      <w:r>
-        <w:t xml:space="preserve"> </w:t>
-      </w:r>
-      <w:proofErr w:type="spellStart"/>
-      <w:r>
-        <w:t>en</w:t>
-      </w:r>
-      <w:proofErr w:type="spellEnd"/>
-      <w:r>
-        <w:t xml:space="preserve"> </w:t>
-      </w:r>
-      <w:proofErr w:type="spellStart"/>
-      <w:r>
-        <w:t>toepassing</w:t>
-      </w:r>
-      <w:proofErr w:type="spellEnd"/>
-      <w:r>
-        <w:t xml:space="preserve"> </w:t>
-      </w:r>
-      <w:proofErr w:type="spellStart"/>
-      <w:r>
-        <w:t>combineren</w:t>
-      </w:r>
-      <w:proofErr w:type="spellEnd"/>
-      <w:r>
-        <w:t xml:space="preserve">. </w:t>
-      </w:r>
-      <w:r>
-        <w:t>J</w:t>
-      </w:r>
-      <w:r>
-        <w:t xml:space="preserve">e </w:t>
-      </w:r>
-      <w:proofErr w:type="spellStart"/>
-      <w:r>
-        <w:t>wil</w:t>
-      </w:r>
-      <w:proofErr w:type="spellEnd"/>
-      <w:r>
-        <w:t xml:space="preserve"> </w:t>
-      </w:r>
-      <w:proofErr w:type="spellStart"/>
-      <w:r>
-        <w:t>een</w:t>
-      </w:r>
-      <w:proofErr w:type="spellEnd"/>
-      <w:r>
-        <w:t xml:space="preserve"> </w:t>
-      </w:r>
-      <w:proofErr w:type="spellStart"/>
-      <w:r>
-        <w:t>theorie</w:t>
-      </w:r>
-      <w:proofErr w:type="spellEnd"/>
-      <w:r>
-        <w:t xml:space="preserve"> </w:t>
-      </w:r>
-      <w:proofErr w:type="spellStart"/>
-      <w:r>
-        <w:t>vormen</w:t>
-      </w:r>
-      <w:proofErr w:type="spellEnd"/>
-      <w:r>
-        <w:t xml:space="preserve">, </w:t>
-      </w:r>
-      <w:proofErr w:type="spellStart"/>
-      <w:r>
-        <w:t>en</w:t>
-      </w:r>
-      <w:proofErr w:type="spellEnd"/>
-      <w:r>
-        <w:t xml:space="preserve"> </w:t>
-      </w:r>
-      <w:proofErr w:type="spellStart"/>
-      <w:r>
-        <w:t>uiteindelijk</w:t>
-      </w:r>
-      <w:proofErr w:type="spellEnd"/>
-      <w:r>
-        <w:t xml:space="preserve"> </w:t>
-      </w:r>
-      <w:proofErr w:type="spellStart"/>
-      <w:r>
-        <w:t>wil</w:t>
-      </w:r>
-      <w:proofErr w:type="spellEnd"/>
-      <w:r>
-        <w:t xml:space="preserve"> je de </w:t>
-      </w:r>
-      <w:proofErr w:type="spellStart"/>
-      <w:r>
-        <w:t>theorie</w:t>
-      </w:r>
-      <w:proofErr w:type="spellEnd"/>
-      <w:r>
-        <w:t xml:space="preserve"> apart op papier </w:t>
-      </w:r>
-      <w:proofErr w:type="spellStart"/>
-      <w:r>
-        <w:t>hebben</w:t>
-      </w:r>
-      <w:proofErr w:type="spellEnd"/>
-      <w:r>
-        <w:t xml:space="preserve">, maar </w:t>
-      </w:r>
-      <w:proofErr w:type="spellStart"/>
-      <w:r>
-        <w:t>na</w:t>
-      </w:r>
-      <w:proofErr w:type="spellEnd"/>
-      <w:r>
-        <w:t xml:space="preserve"> het </w:t>
-      </w:r>
-      <w:proofErr w:type="spellStart"/>
-      <w:r>
-        <w:t>vormen</w:t>
-      </w:r>
-      <w:proofErr w:type="spellEnd"/>
-      <w:r>
-        <w:t xml:space="preserve"> van de </w:t>
-      </w:r>
-      <w:proofErr w:type="spellStart"/>
-      <w:r>
-        <w:t>thoerie</w:t>
-      </w:r>
-      <w:proofErr w:type="spellEnd"/>
-      <w:r>
-        <w:t xml:space="preserve"> is </w:t>
-      </w:r>
-      <w:proofErr w:type="spellStart"/>
-      <w:r>
-        <w:t>uitleggen</w:t>
-      </w:r>
-      <w:proofErr w:type="spellEnd"/>
-      <w:r>
-        <w:t xml:space="preserve"> van de </w:t>
-      </w:r>
-      <w:proofErr w:type="spellStart"/>
-      <w:r>
-        <w:t>toepassing</w:t>
-      </w:r>
-      <w:proofErr w:type="spellEnd"/>
-      <w:r>
-        <w:t xml:space="preserve"> </w:t>
-      </w:r>
-      <w:proofErr w:type="spellStart"/>
-      <w:r>
-        <w:t>niet</w:t>
-      </w:r>
-      <w:proofErr w:type="spellEnd"/>
-      <w:r>
-        <w:t xml:space="preserve"> </w:t>
-      </w:r>
-      <w:proofErr w:type="spellStart"/>
-      <w:r>
-        <w:t>opeen</w:t>
-      </w:r>
-      <w:r>
-        <w:t>s</w:t>
-      </w:r>
-      <w:proofErr w:type="spellEnd"/>
-      <w:r>
-        <w:t xml:space="preserve"> </w:t>
-      </w:r>
-      <w:proofErr w:type="spellStart"/>
-      <w:r>
-        <w:t>onbelangrijk</w:t>
-      </w:r>
-      <w:proofErr w:type="spellEnd"/>
-      <w:r>
-        <w:t xml:space="preserve">. </w:t>
-      </w:r>
-      <w:proofErr w:type="spellStart"/>
-      <w:r>
-        <w:t>Dit</w:t>
-      </w:r>
-      <w:proofErr w:type="spellEnd"/>
-      <w:r>
-        <w:t xml:space="preserve"> </w:t>
-      </w:r>
-      <w:proofErr w:type="spellStart"/>
-      <w:r>
-        <w:t>zie</w:t>
-      </w:r>
-      <w:proofErr w:type="spellEnd"/>
-      <w:r>
-        <w:t xml:space="preserve"> </w:t>
-      </w:r>
-      <w:proofErr w:type="spellStart"/>
-      <w:r>
-        <w:t>ik</w:t>
-      </w:r>
-      <w:proofErr w:type="spellEnd"/>
-      <w:r>
-        <w:t xml:space="preserve"> </w:t>
-      </w:r>
-      <w:proofErr w:type="spellStart"/>
-      <w:r>
-        <w:t>ook</w:t>
-      </w:r>
-      <w:proofErr w:type="spellEnd"/>
-      <w:r>
-        <w:t xml:space="preserve"> </w:t>
-      </w:r>
-      <w:proofErr w:type="spellStart"/>
-      <w:r>
-        <w:t>wel</w:t>
-      </w:r>
-      <w:proofErr w:type="spellEnd"/>
-      <w:r>
-        <w:t xml:space="preserve"> </w:t>
-      </w:r>
-      <w:proofErr w:type="spellStart"/>
-      <w:r>
-        <w:t>eens</w:t>
-      </w:r>
-      <w:proofErr w:type="spellEnd"/>
-      <w:r>
-        <w:t xml:space="preserve"> </w:t>
-      </w:r>
-      <w:r>
-        <w:t xml:space="preserve">in </w:t>
-      </w:r>
-      <w:proofErr w:type="spellStart"/>
-      <w:r>
-        <w:t>boeken</w:t>
-      </w:r>
-      <w:proofErr w:type="spellEnd"/>
-      <w:r>
-        <w:t xml:space="preserve">. Ze </w:t>
-      </w:r>
-      <w:proofErr w:type="spellStart"/>
-      <w:r>
-        <w:t>komen</w:t>
-      </w:r>
-      <w:proofErr w:type="spellEnd"/>
-      <w:r>
-        <w:t xml:space="preserve"> met de </w:t>
-      </w:r>
-      <w:proofErr w:type="spellStart"/>
-      <w:r>
-        <w:t>theorie</w:t>
-      </w:r>
-      <w:proofErr w:type="spellEnd"/>
-      <w:r>
-        <w:t xml:space="preserve"> </w:t>
-      </w:r>
-      <w:proofErr w:type="spellStart"/>
-      <w:r>
-        <w:t>en</w:t>
-      </w:r>
-      <w:proofErr w:type="spellEnd"/>
-      <w:r>
-        <w:t xml:space="preserve"> de </w:t>
-      </w:r>
-      <w:proofErr w:type="spellStart"/>
-      <w:r>
-        <w:t>voorbeelden</w:t>
-      </w:r>
-      <w:proofErr w:type="spellEnd"/>
-      <w:r>
-        <w:t xml:space="preserve"> </w:t>
-      </w:r>
-      <w:proofErr w:type="spellStart"/>
-      <w:r>
-        <w:t>ervan</w:t>
-      </w:r>
-      <w:proofErr w:type="spellEnd"/>
-      <w:r>
-        <w:t xml:space="preserve"> </w:t>
-      </w:r>
-      <w:proofErr w:type="spellStart"/>
-      <w:r>
-        <w:t>zijn</w:t>
-      </w:r>
-      <w:proofErr w:type="spellEnd"/>
-      <w:r>
-        <w:t xml:space="preserve"> achter </w:t>
-      </w:r>
-      <w:proofErr w:type="spellStart"/>
-      <w:r>
-        <w:t>wege</w:t>
-      </w:r>
-      <w:proofErr w:type="spellEnd"/>
-      <w:r>
-        <w:t xml:space="preserve"> </w:t>
-      </w:r>
-      <w:proofErr w:type="spellStart"/>
-      <w:r>
-        <w:t>gelaten</w:t>
-      </w:r>
-      <w:proofErr w:type="spellEnd"/>
-      <w:r>
-        <w:t>.</w:t>
-      </w:r>
-      <w:r>
-        <w:t xml:space="preserve"> [Dan </w:t>
-      </w:r>
-      <w:proofErr w:type="spellStart"/>
-      <w:r>
-        <w:t>blijf</w:t>
-      </w:r>
-      <w:proofErr w:type="spellEnd"/>
-      <w:r>
-        <w:t xml:space="preserve"> je </w:t>
-      </w:r>
-      <w:proofErr w:type="spellStart"/>
-      <w:r>
-        <w:t>misschien</w:t>
-      </w:r>
-      <w:proofErr w:type="spellEnd"/>
-      <w:r>
-        <w:t xml:space="preserve"> met </w:t>
-      </w:r>
-      <w:proofErr w:type="spellStart"/>
-      <w:r>
-        <w:t>vragen</w:t>
-      </w:r>
-      <w:proofErr w:type="spellEnd"/>
-      <w:r>
-        <w:t xml:space="preserve"> </w:t>
-      </w:r>
-      <w:proofErr w:type="spellStart"/>
-      <w:r>
-        <w:t>zitten</w:t>
-      </w:r>
-      <w:proofErr w:type="spellEnd"/>
-      <w:r>
-        <w:t>,</w:t>
-      </w:r>
-      <w:r>
-        <w:t xml:space="preserve"> </w:t>
-      </w:r>
-      <w:proofErr w:type="spellStart"/>
-      <w:r>
-        <w:t>bijvoorbeeld</w:t>
-      </w:r>
-      <w:proofErr w:type="spellEnd"/>
-      <w:r>
-        <w:t>: "</w:t>
-      </w:r>
-      <w:proofErr w:type="spellStart"/>
-      <w:r>
-        <w:t>Waarom</w:t>
-      </w:r>
-      <w:proofErr w:type="spellEnd"/>
-      <w:r>
-        <w:t xml:space="preserve"> </w:t>
-      </w:r>
-      <w:r>
-        <w:t xml:space="preserve">is </w:t>
-      </w:r>
-      <w:proofErr w:type="spellStart"/>
-      <w:r>
-        <w:t>dit</w:t>
-      </w:r>
-      <w:proofErr w:type="spellEnd"/>
-      <w:r>
-        <w:t xml:space="preserve"> </w:t>
-      </w:r>
-      <w:proofErr w:type="spellStart"/>
-      <w:r>
-        <w:t>er</w:t>
-      </w:r>
-      <w:proofErr w:type="spellEnd"/>
-      <w:r>
-        <w:t xml:space="preserve">? Wat </w:t>
-      </w:r>
-      <w:proofErr w:type="spellStart"/>
-      <w:r>
-        <w:t>kun</w:t>
-      </w:r>
-      <w:proofErr w:type="spellEnd"/>
-      <w:r>
-        <w:t xml:space="preserve"> je </w:t>
-      </w:r>
-      <w:proofErr w:type="spellStart"/>
-      <w:r>
-        <w:t>ermee</w:t>
-      </w:r>
-      <w:proofErr w:type="spellEnd"/>
-      <w:r>
-        <w:t>?"]</w:t>
+      <w:r>
+        <w:t>work out a theme.</w:t>
       </w:r>
     </w:p>
     <w:p/>
@@ -1317,368 +841,6 @@
       <w:r>
         <w:t>JJ</w:t>
       </w:r>
-    </w:p>
-    <w:p>
-      <w:pPr>
-        <w:rPr>
-          <w:lang w:val="nl-NL"/>
-        </w:rPr>
-      </w:pPr>
-    </w:p>
-    <w:p>
-      <w:pPr>
-        <w:rPr>
-          <w:lang w:val="nl-NL"/>
-        </w:rPr>
-      </w:pPr>
-    </w:p>
-    <w:p>
-      <w:pPr>
-        <w:rPr>
-          <w:lang w:val="nl-NL"/>
-        </w:rPr>
-      </w:pPr>
-      <w:proofErr w:type="spellStart"/>
-      <w:r>
-        <w:rPr>
-          <w:lang w:val="nl-NL"/>
-        </w:rPr>
-        <w:t>Circle</w:t>
-      </w:r>
-      <w:proofErr w:type="spellEnd"/>
-      <w:r>
-        <w:rPr>
-          <w:lang w:val="nl-NL"/>
-        </w:rPr>
-        <w:t xml:space="preserve"> Language </w:t>
-      </w:r>
-      <w:proofErr w:type="spellStart"/>
-      <w:r>
-        <w:rPr>
-          <w:lang w:val="nl-NL"/>
-        </w:rPr>
-        <w:t>Spec</w:t>
-      </w:r>
-      <w:proofErr w:type="spellEnd"/>
-      <w:r>
-        <w:rPr>
-          <w:lang w:val="nl-NL"/>
-        </w:rPr>
-        <w:t>,</w:t>
-      </w:r>
-    </w:p>
-    <w:p>
-      <w:pPr>
-        <w:rPr>
-          <w:lang w:val="nl-NL"/>
-        </w:rPr>
-      </w:pPr>
-      <w:r>
-        <w:rPr>
-          <w:lang w:val="nl-NL"/>
-        </w:rPr>
-        <w:t>2009-04-20</w:t>
-      </w:r>
-    </w:p>
-    <w:p>
-      <w:pPr>
-        <w:rPr>
-          <w:lang w:val="nl-NL"/>
-        </w:rPr>
-      </w:pPr>
-      <w:r>
-        <w:rPr>
-          <w:lang w:val="nl-NL"/>
-        </w:rPr>
-        <w:t xml:space="preserve"> </w:t>
-      </w:r>
-    </w:p>
-    <w:p>
-      <w:pPr>
-        <w:rPr>
-          <w:lang w:val="nl-NL"/>
-        </w:rPr>
-      </w:pPr>
-      <w:r>
-        <w:rPr>
-          <w:lang w:val="nl-NL"/>
-        </w:rPr>
-        <w:t>Als ik code van een ander analyseer op het werk,</w:t>
-      </w:r>
-      <w:r>
-        <w:rPr>
-          <w:lang w:val="nl-NL"/>
-        </w:rPr>
-        <w:t xml:space="preserve"> </w:t>
-      </w:r>
-      <w:r>
-        <w:rPr>
-          <w:lang w:val="nl-NL"/>
-        </w:rPr>
-        <w:t>krijg ik weer die oude nervositeit terug,</w:t>
-      </w:r>
-    </w:p>
-    <w:p>
-      <w:pPr>
-        <w:rPr>
-          <w:lang w:val="nl-NL"/>
-        </w:rPr>
-      </w:pPr>
-      <w:r>
-        <w:rPr>
-          <w:lang w:val="nl-NL"/>
-        </w:rPr>
-        <w:t>van 3 projecten verder willen zijn met mijn eigen programmeertaal.</w:t>
-      </w:r>
-    </w:p>
-    <w:p>
-      <w:pPr>
-        <w:rPr>
-          <w:lang w:val="nl-NL"/>
-        </w:rPr>
-      </w:pPr>
-      <w:r>
-        <w:rPr>
-          <w:lang w:val="nl-NL"/>
-        </w:rPr>
-        <w:t xml:space="preserve"> </w:t>
-      </w:r>
-    </w:p>
-    <w:p>
-      <w:r>
-        <w:t>JJ</w:t>
-      </w:r>
-    </w:p>
-    <w:p/>
-    <w:p/>
-    <w:p>
-      <w:r>
-        <w:t xml:space="preserve">Circle Language </w:t>
-      </w:r>
-      <w:r>
-        <w:t>Spec</w:t>
-      </w:r>
-      <w:r>
-        <w:t>,</w:t>
-      </w:r>
-    </w:p>
-    <w:p/>
-    <w:p>
-      <w:r>
-        <w:t>Possible h</w:t>
-      </w:r>
-      <w:r>
-        <w:t>azards of the reader losing faith in you:</w:t>
-      </w:r>
-    </w:p>
-    <w:p/>
-    <w:p>
-      <w:r>
-        <w:t xml:space="preserve">- </w:t>
-      </w:r>
-      <w:r>
-        <w:t>D</w:t>
-      </w:r>
-      <w:r>
-        <w:t>ocumentation too difficult</w:t>
-      </w:r>
-      <w:r>
-        <w:t>.</w:t>
-      </w:r>
-    </w:p>
-    <w:p>
-      <w:r>
-        <w:t xml:space="preserve">- </w:t>
-      </w:r>
-      <w:r>
-        <w:t>D</w:t>
-      </w:r>
-      <w:r>
-        <w:t>isbelief: this can not work</w:t>
-      </w:r>
-      <w:r>
-        <w:t>.</w:t>
-      </w:r>
-    </w:p>
-    <w:p>
-      <w:r>
-        <w:t xml:space="preserve">- </w:t>
-      </w:r>
-      <w:r>
-        <w:t>D</w:t>
-      </w:r>
-      <w:r>
-        <w:t>isbelief: this is not handy</w:t>
-      </w:r>
-      <w:r>
-        <w:t>.</w:t>
-      </w:r>
-    </w:p>
-    <w:p>
-      <w:r>
-        <w:t xml:space="preserve">- </w:t>
-      </w:r>
-      <w:r>
-        <w:t>D</w:t>
-      </w:r>
-      <w:r>
-        <w:t>isinterest (does not grab the attention)</w:t>
-      </w:r>
-      <w:r>
-        <w:t>.</w:t>
-      </w:r>
-    </w:p>
-    <w:p/>
-    <w:p>
-      <w:r>
-        <w:t>JJ</w:t>
-      </w:r>
-    </w:p>
-    <w:p/>
-    <w:p/>
-    <w:p>
-      <w:r>
-        <w:t xml:space="preserve">Circle </w:t>
-      </w:r>
-      <w:r>
-        <w:t xml:space="preserve">Language </w:t>
-      </w:r>
-      <w:r>
-        <w:t>Spec</w:t>
-      </w:r>
-      <w:r>
-        <w:t>,</w:t>
-      </w:r>
-    </w:p>
-    <w:p>
-      <w:r>
-        <w:t>2009-06-22</w:t>
-      </w:r>
-    </w:p>
-    <w:p>
-      <w:r>
-        <w:t xml:space="preserve"> </w:t>
-      </w:r>
-    </w:p>
-    <w:p>
-      <w:r>
-        <w:t xml:space="preserve">At the end of the project, you </w:t>
-      </w:r>
-      <w:r>
-        <w:t xml:space="preserve">might want to </w:t>
-      </w:r>
-      <w:r>
-        <w:t>do a spelling check</w:t>
-      </w:r>
-      <w:r>
-        <w:t xml:space="preserve"> </w:t>
-      </w:r>
-      <w:r>
-        <w:t xml:space="preserve">and also a grammar check. </w:t>
-      </w:r>
-      <w:r>
-        <w:t>Sometimes you make a mistake</w:t>
-      </w:r>
-      <w:r>
-        <w:t>.</w:t>
-      </w:r>
-      <w:r>
-        <w:t xml:space="preserve"> </w:t>
-      </w:r>
-      <w:r>
-        <w:t xml:space="preserve">When Word suggests a grammar correction </w:t>
-      </w:r>
-      <w:r>
-        <w:t xml:space="preserve">maybe </w:t>
-      </w:r>
-      <w:r>
-        <w:t>verify,</w:t>
-      </w:r>
-      <w:r>
-        <w:t xml:space="preserve"> </w:t>
-      </w:r>
-      <w:r>
-        <w:t>that the program is right, and that that is the actual grammar rule.</w:t>
-      </w:r>
-    </w:p>
-    <w:p>
-      <w:r>
-        <w:t xml:space="preserve"> </w:t>
-      </w:r>
-    </w:p>
-    <w:p>
-      <w:r>
-        <w:t>JJ</w:t>
-      </w:r>
-    </w:p>
-    <w:p>
-      <w:r>
-        <w:t xml:space="preserve"> </w:t>
-      </w:r>
-    </w:p>
-    <w:p>
-      <w:pPr>
-        <w:rPr>
-          <w:iCs/>
-        </w:rPr>
-      </w:pPr>
-    </w:p>
-    <w:p>
-      <w:r>
-        <w:t xml:space="preserve">Circle </w:t>
-      </w:r>
-      <w:r>
-        <w:t xml:space="preserve">Language </w:t>
-      </w:r>
-      <w:r>
-        <w:t>Spec</w:t>
-      </w:r>
-      <w:r>
-        <w:t>,</w:t>
-      </w:r>
-    </w:p>
-    <w:p>
-      <w:r>
-        <w:t>2009-08-26</w:t>
-      </w:r>
-    </w:p>
-    <w:p/>
-    <w:p>
-      <w:r>
-        <w:t>Perhaps eventually make a separate Pointer-to-Pointer chapter,</w:t>
-      </w:r>
-      <w:r>
-        <w:t xml:space="preserve"> </w:t>
-      </w:r>
-      <w:r>
-        <w:t>to which you move everything about pointers-to-pointers.</w:t>
-      </w:r>
-      <w:r>
-        <w:t xml:space="preserve"> </w:t>
-      </w:r>
-      <w:r>
-        <w:t xml:space="preserve">But for now you </w:t>
-      </w:r>
-      <w:r>
-        <w:t xml:space="preserve">might </w:t>
-      </w:r>
-      <w:r>
-        <w:t>have to consider pointers-to-pointers every time you</w:t>
-      </w:r>
-      <w:r>
-        <w:t xml:space="preserve"> </w:t>
-      </w:r>
-      <w:r>
-        <w:t>work out a theme.</w:t>
-      </w:r>
-    </w:p>
-    <w:p/>
-    <w:p>
-      <w:r>
-        <w:t>JJ</w:t>
-      </w:r>
-      <w:bookmarkStart w:id="0" w:name="_GoBack"/>
-      <w:bookmarkEnd w:id="0"/>
     </w:p>
     <w:sectPr>
       <w:pgSz w:w="12240" w:h="15840"/>
@@ -1691,7 +853,7 @@
 </file>
 
 <file path=word/numbering.xml><?xml version="1.0" encoding="utf-8"?>
-<w:numbering xmlns:wpc="http://schemas.microsoft.com/office/word/2010/wordprocessingCanvas" xmlns:cx="http://schemas.microsoft.com/office/drawing/2014/chartex" xmlns:cx1="http://schemas.microsoft.com/office/drawing/2015/9/8/chartex" xmlns:cx2="http://schemas.microsoft.com/office/drawing/2015/10/21/chartex" xmlns:cx3="http://schemas.microsoft.com/office/drawing/2016/5/9/chartex" xmlns:cx4="http://schemas.microsoft.com/office/drawing/2016/5/10/chartex" xmlns:cx5="http://schemas.microsoft.com/office/drawing/2016/5/11/chartex" xmlns:cx6="http://schemas.microsoft.com/office/drawing/2016/5/12/chartex" xmlns:cx7="http://schemas.microsoft.com/office/drawing/2016/5/13/chartex" xmlns:cx8="http://schemas.microsoft.com/office/drawing/2016/5/14/chartex" xmlns:mc="http://schemas.openxmlformats.org/markup-compatibility/2006" xmlns:aink="http://schemas.microsoft.com/office/drawing/2016/ink" xmlns:am3d="http://schemas.microsoft.com/office/drawing/2017/model3d" xmlns:o="urn:schemas-microsoft-com:office:office" xmlns:r="http://schemas.openxmlformats.org/officeDocument/2006/relationships" xmlns:m="http://schemas.openxmlformats.org/officeDocument/2006/math" xmlns:v="urn:schemas-microsoft-com:vml" xmlns:wp14="http://schemas.microsoft.com/office/word/2010/wordprocessingDrawing" xmlns:wp="http://schemas.openxmlformats.org/drawingml/2006/wordprocessingDrawing" xmlns:w10="urn:schemas-microsoft-com:office:word" xmlns:w="http://schemas.openxmlformats.org/wordprocessingml/2006/main" xmlns:w14="http://schemas.microsoft.com/office/word/2010/wordml" xmlns:w15="http://schemas.microsoft.com/office/word/2012/wordml" xmlns:w16cid="http://schemas.microsoft.com/office/word/2016/wordml/cid" xmlns:w16se="http://schemas.microsoft.com/office/word/2015/wordml/symex" xmlns:wpg="http://schemas.microsoft.com/office/word/2010/wordprocessingGroup" xmlns:wpi="http://schemas.microsoft.com/office/word/2010/wordprocessingInk" xmlns:wne="http://schemas.microsoft.com/office/word/2006/wordml" xmlns:wps="http://schemas.microsoft.com/office/word/2010/wordprocessingShape" mc:Ignorable="w14 w15 w16se w16cid wp14">
+<w:numbering xmlns:wpc="http://schemas.microsoft.com/office/word/2010/wordprocessingCanvas" xmlns:cx="http://schemas.microsoft.com/office/drawing/2014/chartex" xmlns:cx1="http://schemas.microsoft.com/office/drawing/2015/9/8/chartex" xmlns:cx2="http://schemas.microsoft.com/office/drawing/2015/10/21/chartex" xmlns:cx3="http://schemas.microsoft.com/office/drawing/2016/5/9/chartex" xmlns:cx4="http://schemas.microsoft.com/office/drawing/2016/5/10/chartex" xmlns:cx5="http://schemas.microsoft.com/office/drawing/2016/5/11/chartex" xmlns:cx6="http://schemas.microsoft.com/office/drawing/2016/5/12/chartex" xmlns:cx7="http://schemas.microsoft.com/office/drawing/2016/5/13/chartex" xmlns:cx8="http://schemas.microsoft.com/office/drawing/2016/5/14/chartex" xmlns:mc="http://schemas.openxmlformats.org/markup-compatibility/2006" xmlns:aink="http://schemas.microsoft.com/office/drawing/2016/ink" xmlns:am3d="http://schemas.microsoft.com/office/drawing/2017/model3d" xmlns:o="urn:schemas-microsoft-com:office:office" xmlns:r="http://schemas.openxmlformats.org/officeDocument/2006/relationships" xmlns:m="http://schemas.openxmlformats.org/officeDocument/2006/math" xmlns:v="urn:schemas-microsoft-com:vml" xmlns:wp14="http://schemas.microsoft.com/office/word/2010/wordprocessingDrawing" xmlns:wp="http://schemas.openxmlformats.org/drawingml/2006/wordprocessingDrawing" xmlns:w10="urn:schemas-microsoft-com:office:word" xmlns:w="http://schemas.openxmlformats.org/wordprocessingml/2006/main" xmlns:w14="http://schemas.microsoft.com/office/word/2010/wordml" xmlns:w15="http://schemas.microsoft.com/office/word/2012/wordml" xmlns:w16cex="http://schemas.microsoft.com/office/word/2018/wordml/cex" xmlns:w16cid="http://schemas.microsoft.com/office/word/2016/wordml/cid" xmlns:w16="http://schemas.microsoft.com/office/word/2018/wordml" xmlns:w16se="http://schemas.microsoft.com/office/word/2015/wordml/symex" xmlns:wpg="http://schemas.microsoft.com/office/word/2010/wordprocessingGroup" xmlns:wpi="http://schemas.microsoft.com/office/word/2010/wordprocessingInk" xmlns:wne="http://schemas.microsoft.com/office/word/2006/wordml" xmlns:wps="http://schemas.microsoft.com/office/word/2010/wordprocessingShape" mc:Ignorable="w14 w15 w16se w16cid w16 w16cex wp14">
   <w:abstractNum w:abstractNumId="0" w15:restartNumberingAfterBreak="0">
     <w:nsid w:val="FFFFFF7C"/>
     <w:multiLevelType w:val="singleLevel"/>
@@ -1911,7 +1073,7 @@
 </file>
 
 <file path=word/styles.xml><?xml version="1.0" encoding="utf-8"?>
-<w:styles xmlns:mc="http://schemas.openxmlformats.org/markup-compatibility/2006" xmlns:r="http://schemas.openxmlformats.org/officeDocument/2006/relationships" xmlns:w="http://schemas.openxmlformats.org/wordprocessingml/2006/main" xmlns:w14="http://schemas.microsoft.com/office/word/2010/wordml" xmlns:w15="http://schemas.microsoft.com/office/word/2012/wordml" xmlns:w16cid="http://schemas.microsoft.com/office/word/2016/wordml/cid" xmlns:w16se="http://schemas.microsoft.com/office/word/2015/wordml/symex" mc:Ignorable="w14 w15 w16se w16cid">
+<w:styles xmlns:mc="http://schemas.openxmlformats.org/markup-compatibility/2006" xmlns:r="http://schemas.openxmlformats.org/officeDocument/2006/relationships" xmlns:w="http://schemas.openxmlformats.org/wordprocessingml/2006/main" xmlns:w14="http://schemas.microsoft.com/office/word/2010/wordml" xmlns:w15="http://schemas.microsoft.com/office/word/2012/wordml" xmlns:w16cex="http://schemas.microsoft.com/office/word/2018/wordml/cex" xmlns:w16cid="http://schemas.microsoft.com/office/word/2016/wordml/cid" xmlns:w16="http://schemas.microsoft.com/office/word/2018/wordml" xmlns:w16se="http://schemas.microsoft.com/office/word/2015/wordml/symex" mc:Ignorable="w14 w15 w16se w16cid w16 w16cex">
   <w:docDefaults>
     <w:rPrDefault>
       <w:rPr>

</xml_diff>